<commit_message>
Update dokumentacije i dodao slide input
</commit_message>
<xml_diff>
--- a/Tehnička Dokumentacija/DVI Diplomski.docx
+++ b/Tehnička Dokumentacija/DVI Diplomski.docx
@@ -1492,6 +1492,642 @@
           <w:lang w:val="sr-Latn-RS"/>
         </w:rPr>
       </w:pPr>
+      <w:r>
+        <w:rPr>
+          <w:rFonts w:ascii="Bahnschrift" w:eastAsia="Adobe Heiti Std R" w:hAnsi="Bahnschrift"/>
+          <w:color w:val="595959" w:themeColor="text1" w:themeTint="A6"/>
+          <w:lang w:val="sr-Latn-RS"/>
+        </w:rPr>
+        <w:t xml:space="preserve">Klasa </w:t>
+      </w:r>
+      <w:r>
+        <w:rPr>
+          <w:rFonts w:ascii="Bahnschrift" w:eastAsia="Adobe Heiti Std R" w:hAnsi="Bahnschrift"/>
+          <w:i/>
+          <w:iCs/>
+          <w:color w:val="595959" w:themeColor="text1" w:themeTint="A6"/>
+          <w:lang w:val="sr-Latn-RS"/>
+        </w:rPr>
+        <w:t>AnimatorController</w:t>
+      </w:r>
+    </w:p>
+    <w:p>
+      <w:pPr>
+        <w:rPr>
+          <w:rFonts w:ascii="Bahnschrift" w:hAnsi="Bahnschrift"/>
+          <w:lang w:val="sr-Latn-RS"/>
+        </w:rPr>
+      </w:pPr>
+      <w:r>
+        <w:rPr>
+          <w:rFonts w:ascii="Bahnschrift" w:hAnsi="Bahnschrift"/>
+          <w:lang w:val="sr-Latn-RS"/>
+        </w:rPr>
+        <w:t xml:space="preserve">Ova podklasa služi da se Animator i njegovi </w:t>
+      </w:r>
+      <w:r>
+        <w:rPr>
+          <w:rFonts w:ascii="Bahnschrift" w:hAnsi="Bahnschrift"/>
+          <w:i/>
+          <w:iCs/>
+          <w:lang w:val="sr-Latn-RS"/>
+        </w:rPr>
+        <w:t>state</w:t>
+      </w:r>
+      <w:r>
+        <w:rPr>
+          <w:rFonts w:ascii="Bahnschrift" w:hAnsi="Bahnschrift"/>
+          <w:lang w:val="sr-Latn-RS"/>
+        </w:rPr>
+        <w:t xml:space="preserve">-ovi lakše i intuitivnije kontrolišu u zavisnosti od player input-a. Sadrži par varijabli, konstruktor, i seriju </w:t>
+      </w:r>
+      <w:r>
+        <w:rPr>
+          <w:rFonts w:ascii="Bahnschrift" w:hAnsi="Bahnschrift"/>
+          <w:i/>
+          <w:iCs/>
+          <w:lang w:val="sr-Latn-RS"/>
+        </w:rPr>
+        <w:t>public</w:t>
+      </w:r>
+      <w:r>
+        <w:rPr>
+          <w:rFonts w:ascii="Bahnschrift" w:hAnsi="Bahnschrift"/>
+          <w:lang w:val="sr-Latn-RS"/>
+        </w:rPr>
+        <w:t xml:space="preserve"> metoda koje nameštaju vrednosti unutar animatora.</w:t>
+      </w:r>
+    </w:p>
+    <w:p>
+      <w:pPr>
+        <w:pStyle w:val="Heading4"/>
+        <w:rPr>
+          <w:rFonts w:ascii="Bahnschrift" w:hAnsi="Bahnschrift"/>
+          <w:color w:val="1F3864" w:themeColor="accent1" w:themeShade="80"/>
+          <w:lang w:val="sr-Latn-RS"/>
+        </w:rPr>
+      </w:pPr>
+      <w:r>
+        <w:rPr>
+          <w:rFonts w:ascii="Bahnschrift" w:hAnsi="Bahnschrift"/>
+          <w:color w:val="1F3864" w:themeColor="accent1" w:themeShade="80"/>
+          <w:lang w:val="sr-Latn-RS"/>
+        </w:rPr>
+        <w:t>Varijable AnimatorController-a</w:t>
+      </w:r>
+    </w:p>
+    <w:p>
+      <w:pPr>
+        <w:pStyle w:val="ListParagraph"/>
+        <w:numPr>
+          <w:ilvl w:val="0"/>
+          <w:numId w:val="4"/>
+        </w:numPr>
+        <w:rPr>
+          <w:rFonts w:ascii="Bahnschrift" w:hAnsi="Bahnschrift"/>
+          <w:lang w:val="sr-Latn-RS"/>
+        </w:rPr>
+      </w:pPr>
+      <w:r>
+        <w:rPr>
+          <w:rFonts w:ascii="Bahnschrift" w:hAnsi="Bahnschrift"/>
+          <w:lang w:val="sr-Latn-RS"/>
+        </w:rPr>
+        <w:t xml:space="preserve">Transform </w:t>
+      </w:r>
+      <w:r>
+        <w:rPr>
+          <w:rFonts w:ascii="Bahnschrift" w:hAnsi="Bahnschrift"/>
+          <w:i/>
+          <w:iCs/>
+          <w:lang w:val="sr-Latn-RS"/>
+        </w:rPr>
+        <w:t>modelTransform</w:t>
+      </w:r>
+      <w:r>
+        <w:rPr>
+          <w:rFonts w:ascii="Bahnschrift" w:hAnsi="Bahnschrift"/>
+          <w:lang w:val="sr-Latn-RS"/>
+        </w:rPr>
+        <w:t>: varijabla koja uzima model igrača i prati mu transform, tj poziciju u svetu.</w:t>
+      </w:r>
+    </w:p>
+    <w:p>
+      <w:pPr>
+        <w:pStyle w:val="ListParagraph"/>
+        <w:numPr>
+          <w:ilvl w:val="0"/>
+          <w:numId w:val="4"/>
+        </w:numPr>
+        <w:rPr>
+          <w:rFonts w:ascii="Bahnschrift" w:hAnsi="Bahnschrift"/>
+          <w:lang w:val="sr-Latn-RS"/>
+        </w:rPr>
+      </w:pPr>
+      <w:r>
+        <w:rPr>
+          <w:rFonts w:ascii="Bahnschrift" w:hAnsi="Bahnschrift"/>
+          <w:lang w:val="sr-Latn-RS"/>
+        </w:rPr>
+        <w:t xml:space="preserve">Animator </w:t>
+      </w:r>
+      <w:r>
+        <w:rPr>
+          <w:rFonts w:ascii="Bahnschrift" w:hAnsi="Bahnschrift"/>
+          <w:i/>
+          <w:iCs/>
+          <w:lang w:val="sr-Latn-RS"/>
+        </w:rPr>
+        <w:t>modelAnimator</w:t>
+      </w:r>
+      <w:r>
+        <w:rPr>
+          <w:rFonts w:ascii="Bahnschrift" w:hAnsi="Bahnschrift"/>
+          <w:lang w:val="sr-Latn-RS"/>
+        </w:rPr>
+        <w:t>: varijabla koja čuva animator samog modela, koji je najbitniji u kontrolerum očigledno</w:t>
+      </w:r>
+    </w:p>
+    <w:p>
+      <w:pPr>
+        <w:pStyle w:val="Heading4"/>
+        <w:rPr>
+          <w:rFonts w:ascii="Bahnschrift" w:hAnsi="Bahnschrift"/>
+          <w:color w:val="1F3864" w:themeColor="accent1" w:themeShade="80"/>
+          <w:lang w:val="sr-Latn-RS"/>
+        </w:rPr>
+      </w:pPr>
+      <w:r>
+        <w:rPr>
+          <w:rFonts w:ascii="Bahnschrift" w:hAnsi="Bahnschrift"/>
+          <w:color w:val="1F3864" w:themeColor="accent1" w:themeShade="80"/>
+          <w:lang w:val="sr-Latn-RS"/>
+        </w:rPr>
+        <w:t>Konstruktor</w:t>
+      </w:r>
+      <w:r>
+        <w:rPr>
+          <w:rFonts w:ascii="Bahnschrift" w:hAnsi="Bahnschrift"/>
+          <w:color w:val="1F3864" w:themeColor="accent1" w:themeShade="80"/>
+          <w:lang w:val="sr-Latn-RS"/>
+        </w:rPr>
+        <w:t xml:space="preserve"> AnimatorController-a</w:t>
+      </w:r>
+    </w:p>
+    <w:p>
+      <w:pPr>
+        <w:rPr>
+          <w:rFonts w:ascii="Bahnschrift" w:hAnsi="Bahnschrift"/>
+          <w:b/>
+          <w:bCs/>
+          <w:lang w:val="sr-Latn-RS"/>
+        </w:rPr>
+      </w:pPr>
+      <w:r>
+        <w:rPr>
+          <w:rFonts w:ascii="Bahnschrift" w:hAnsi="Bahnschrift"/>
+          <w:lang w:val="sr-Latn-RS"/>
+        </w:rPr>
+        <w:t xml:space="preserve">Da bi ova klasa bila pozvana i korišćena, treba da koristimo konstruktore, i trenutno ima samo jedan, </w:t>
+      </w:r>
+      <w:r>
+        <w:rPr>
+          <w:rFonts w:ascii="Bahnschrift" w:hAnsi="Bahnschrift"/>
+          <w:i/>
+          <w:iCs/>
+          <w:lang w:val="sr-Latn-RS"/>
+        </w:rPr>
+        <w:t xml:space="preserve">public AnimatorController(Transform transform) { }. </w:t>
+      </w:r>
+      <w:r>
+        <w:rPr>
+          <w:rFonts w:ascii="Bahnschrift" w:hAnsi="Bahnschrift"/>
+          <w:lang w:val="sr-Latn-RS"/>
+        </w:rPr>
+        <w:t xml:space="preserve">Dakle kada ga pozivamo treba da mu damo neku referencu </w:t>
+      </w:r>
+      <w:r>
+        <w:rPr>
+          <w:rFonts w:ascii="Bahnschrift" w:hAnsi="Bahnschrift"/>
+          <w:i/>
+          <w:iCs/>
+          <w:lang w:val="sr-Latn-RS"/>
+        </w:rPr>
+        <w:t>transform</w:t>
+      </w:r>
+      <w:r>
+        <w:rPr>
+          <w:rFonts w:ascii="Bahnschrift" w:hAnsi="Bahnschrift"/>
+          <w:lang w:val="sr-Latn-RS"/>
+        </w:rPr>
+        <w:t xml:space="preserve">a na koju će da se „zakači“ da bi znao na čemu šta treba da radi. U samom kodu on menja svoje varijable tako da </w:t>
+      </w:r>
+      <w:r>
+        <w:rPr>
+          <w:rFonts w:ascii="Bahnschrift" w:hAnsi="Bahnschrift"/>
+          <w:i/>
+          <w:iCs/>
+          <w:lang w:val="sr-Latn-RS"/>
+        </w:rPr>
+        <w:t xml:space="preserve">modelTransform </w:t>
+      </w:r>
+      <w:r>
+        <w:rPr>
+          <w:rFonts w:ascii="Bahnschrift" w:hAnsi="Bahnschrift"/>
+          <w:lang w:val="sr-Latn-RS"/>
+        </w:rPr>
+        <w:t xml:space="preserve">bude onaj transform koji smo mu zadali, a </w:t>
+      </w:r>
+      <w:r>
+        <w:rPr>
+          <w:rFonts w:ascii="Bahnschrift" w:hAnsi="Bahnschrift"/>
+          <w:i/>
+          <w:iCs/>
+          <w:lang w:val="sr-Latn-RS"/>
+        </w:rPr>
+        <w:t xml:space="preserve">modelAnimator </w:t>
+      </w:r>
+      <w:r>
+        <w:rPr>
+          <w:rFonts w:ascii="Bahnschrift" w:hAnsi="Bahnschrift"/>
+          <w:lang w:val="sr-Latn-RS"/>
+        </w:rPr>
+        <w:t xml:space="preserve">nalazi animator komponentu na tom objektu. </w:t>
+      </w:r>
+      <w:r>
+        <w:rPr>
+          <w:rFonts w:ascii="Bahnschrift" w:hAnsi="Bahnschrift"/>
+          <w:b/>
+          <w:bCs/>
+          <w:lang w:val="sr-Latn-RS"/>
+        </w:rPr>
+        <w:t>To znači da animator komponenta treba da bude na model objektu, i nigde više.</w:t>
+      </w:r>
+    </w:p>
+    <w:p>
+      <w:pPr>
+        <w:pStyle w:val="Heading4"/>
+        <w:rPr>
+          <w:rFonts w:ascii="Bahnschrift" w:hAnsi="Bahnschrift"/>
+          <w:color w:val="1F3864" w:themeColor="accent1" w:themeShade="80"/>
+          <w:lang w:val="sr-Latn-RS"/>
+        </w:rPr>
+      </w:pPr>
+      <w:r>
+        <w:rPr>
+          <w:rFonts w:ascii="Bahnschrift" w:hAnsi="Bahnschrift"/>
+          <w:color w:val="1F3864" w:themeColor="accent1" w:themeShade="80"/>
+          <w:lang w:val="sr-Latn-RS"/>
+        </w:rPr>
+        <w:lastRenderedPageBreak/>
+        <w:t>Metode AnimatorController-a</w:t>
+      </w:r>
+    </w:p>
+    <w:p>
+      <w:pPr>
+        <w:pStyle w:val="Heading5"/>
+        <w:rPr>
+          <w:rFonts w:ascii="Bahnschrift" w:hAnsi="Bahnschrift"/>
+          <w:i/>
+          <w:iCs/>
+          <w:lang w:val="sr-Latn-RS"/>
+        </w:rPr>
+      </w:pPr>
+      <w:r>
+        <w:rPr>
+          <w:rFonts w:ascii="Bahnschrift" w:hAnsi="Bahnschrift"/>
+          <w:i/>
+          <w:iCs/>
+          <w:lang w:val="sr-Latn-RS"/>
+        </w:rPr>
+        <w:t>SetSpeed(float speed)</w:t>
+      </w:r>
+    </w:p>
+    <w:p>
+      <w:pPr>
+        <w:rPr>
+          <w:rFonts w:ascii="Bahnschrift" w:hAnsi="Bahnschrift"/>
+          <w:lang w:val="sr-Latn-RS"/>
+        </w:rPr>
+      </w:pPr>
+      <w:r>
+        <w:rPr>
+          <w:rFonts w:ascii="Bahnschrift" w:hAnsi="Bahnschrift"/>
+          <w:lang w:val="sr-Latn-RS"/>
+        </w:rPr>
+        <w:t>Namešta „</w:t>
+      </w:r>
+      <w:r>
+        <w:rPr>
+          <w:rFonts w:ascii="Bahnschrift" w:hAnsi="Bahnschrift"/>
+          <w:lang w:val="sr-Latn-RS"/>
+        </w:rPr>
+        <w:t>S</w:t>
+      </w:r>
+      <w:r>
+        <w:rPr>
+          <w:rFonts w:ascii="Bahnschrift" w:hAnsi="Bahnschrift"/>
+          <w:lang w:val="sr-Latn-RS"/>
+        </w:rPr>
+        <w:t xml:space="preserve">peed“ varijablu animatora na osnovu unešenog broja </w:t>
+      </w:r>
+      <w:r>
+        <w:rPr>
+          <w:rFonts w:ascii="Bahnschrift" w:hAnsi="Bahnschrift"/>
+          <w:i/>
+          <w:iCs/>
+          <w:lang w:val="sr-Latn-RS"/>
+        </w:rPr>
+        <w:t>speed</w:t>
+      </w:r>
+      <w:r>
+        <w:rPr>
+          <w:rFonts w:ascii="Bahnschrift" w:hAnsi="Bahnschrift"/>
+          <w:lang w:val="sr-Latn-RS"/>
+        </w:rPr>
+        <w:t>. To se kasnije meri kao input za pomeranje da se zna da li da se koristi walk animacija ili run animacija.</w:t>
+      </w:r>
+    </w:p>
+    <w:p>
+      <w:pPr>
+        <w:pStyle w:val="Heading5"/>
+        <w:rPr>
+          <w:rFonts w:ascii="Bahnschrift" w:hAnsi="Bahnschrift"/>
+          <w:i/>
+          <w:iCs/>
+          <w:lang w:val="sr-Latn-RS"/>
+        </w:rPr>
+      </w:pPr>
+      <w:r>
+        <w:rPr>
+          <w:rFonts w:ascii="Bahnschrift" w:hAnsi="Bahnschrift"/>
+          <w:i/>
+          <w:iCs/>
+          <w:lang w:val="sr-Latn-RS"/>
+        </w:rPr>
+        <w:t>SetDirection(float direction)</w:t>
+      </w:r>
+    </w:p>
+    <w:p>
+      <w:pPr>
+        <w:rPr>
+          <w:rFonts w:ascii="Bahnschrift" w:hAnsi="Bahnschrift"/>
+          <w:lang w:val="sr-Latn-RS"/>
+        </w:rPr>
+      </w:pPr>
+      <w:r>
+        <w:rPr>
+          <w:rFonts w:ascii="Bahnschrift" w:hAnsi="Bahnschrift"/>
+          <w:lang w:val="sr-Latn-RS"/>
+        </w:rPr>
+        <w:t xml:space="preserve">Namešta „Direction“ varijablu animatora na osnovu broja </w:t>
+      </w:r>
+      <w:r>
+        <w:rPr>
+          <w:rFonts w:ascii="Bahnschrift" w:hAnsi="Bahnschrift"/>
+          <w:i/>
+          <w:iCs/>
+          <w:lang w:val="sr-Latn-RS"/>
+        </w:rPr>
+        <w:t>direction</w:t>
+      </w:r>
+      <w:r>
+        <w:rPr>
+          <w:rFonts w:ascii="Bahnschrift" w:hAnsi="Bahnschrift"/>
+          <w:lang w:val="sr-Latn-RS"/>
+        </w:rPr>
+        <w:t>. To određuje na koju se stranu okreće igrač. -1 je levo, 0 je pravo, 1 je desno.</w:t>
+      </w:r>
+    </w:p>
+    <w:p>
+      <w:pPr>
+        <w:pStyle w:val="Heading5"/>
+        <w:rPr>
+          <w:rFonts w:ascii="Bahnschrift" w:hAnsi="Bahnschrift"/>
+          <w:i/>
+          <w:iCs/>
+          <w:lang w:val="sr-Latn-RS"/>
+        </w:rPr>
+      </w:pPr>
+      <w:r>
+        <w:rPr>
+          <w:rFonts w:ascii="Bahnschrift" w:hAnsi="Bahnschrift"/>
+          <w:i/>
+          <w:iCs/>
+          <w:lang w:val="sr-Latn-RS"/>
+        </w:rPr>
+        <w:t>SetJumpBool(bool jumpBool)</w:t>
+      </w:r>
+    </w:p>
+    <w:p>
+      <w:pPr>
+        <w:rPr>
+          <w:rFonts w:ascii="Bahnschrift" w:hAnsi="Bahnschrift"/>
+          <w:lang w:val="sr-Latn-RS"/>
+        </w:rPr>
+      </w:pPr>
+      <w:r>
+        <w:rPr>
+          <w:rFonts w:ascii="Bahnschrift" w:hAnsi="Bahnschrift"/>
+          <w:lang w:val="sr-Latn-RS"/>
+        </w:rPr>
+        <w:t xml:space="preserve">Namešta „Jump“ varijablu animatora na osnovu </w:t>
+      </w:r>
+      <w:r>
+        <w:rPr>
+          <w:rFonts w:ascii="Bahnschrift" w:hAnsi="Bahnschrift"/>
+          <w:i/>
+          <w:iCs/>
+          <w:lang w:val="sr-Latn-RS"/>
+        </w:rPr>
+        <w:t xml:space="preserve">jumpBool </w:t>
+      </w:r>
+      <w:r>
+        <w:rPr>
+          <w:rFonts w:ascii="Bahnschrift" w:hAnsi="Bahnschrift"/>
+          <w:lang w:val="sr-Latn-RS"/>
+        </w:rPr>
+        <w:t>booleana. Koristi se da bi animator znao kada da pređe u animaciju skoka.</w:t>
+      </w:r>
+    </w:p>
+    <w:p>
+      <w:pPr>
+        <w:pStyle w:val="Heading5"/>
+        <w:rPr>
+          <w:rFonts w:ascii="Bahnschrift" w:hAnsi="Bahnschrift"/>
+          <w:i/>
+          <w:iCs/>
+          <w:lang w:val="sr-Latn-RS"/>
+        </w:rPr>
+      </w:pPr>
+      <w:r>
+        <w:rPr>
+          <w:rFonts w:ascii="Bahnschrift" w:hAnsi="Bahnschrift"/>
+          <w:i/>
+          <w:iCs/>
+          <w:lang w:val="sr-Latn-RS"/>
+        </w:rPr>
+        <w:t>SetRestBool(bool restBool)</w:t>
+      </w:r>
+    </w:p>
+    <w:p>
+      <w:pPr>
+        <w:rPr>
+          <w:rFonts w:ascii="Bahnschrift" w:hAnsi="Bahnschrift"/>
+          <w:lang w:val="sr-Latn-RS"/>
+        </w:rPr>
+      </w:pPr>
+      <w:r>
+        <w:rPr>
+          <w:rFonts w:ascii="Bahnschrift" w:hAnsi="Bahnschrift"/>
+          <w:lang w:val="sr-Latn-RS"/>
+        </w:rPr>
+        <w:t xml:space="preserve">Namešta „Rest“ varijablu animatora na osnovu </w:t>
+      </w:r>
+      <w:r>
+        <w:rPr>
+          <w:rFonts w:ascii="Bahnschrift" w:hAnsi="Bahnschrift"/>
+          <w:i/>
+          <w:iCs/>
+          <w:lang w:val="sr-Latn-RS"/>
+        </w:rPr>
+        <w:t>rest</w:t>
+      </w:r>
+      <w:r>
+        <w:rPr>
+          <w:rFonts w:ascii="Bahnschrift" w:hAnsi="Bahnschrift"/>
+          <w:i/>
+          <w:iCs/>
+          <w:lang w:val="sr-Latn-RS"/>
+        </w:rPr>
+        <w:t xml:space="preserve">Bool </w:t>
+      </w:r>
+      <w:r>
+        <w:rPr>
+          <w:rFonts w:ascii="Bahnschrift" w:hAnsi="Bahnschrift"/>
+          <w:lang w:val="sr-Latn-RS"/>
+        </w:rPr>
+        <w:t>booleana.</w:t>
+      </w:r>
+      <w:r>
+        <w:rPr>
+          <w:rFonts w:ascii="Bahnschrift" w:hAnsi="Bahnschrift"/>
+          <w:lang w:val="sr-Latn-RS"/>
+        </w:rPr>
+        <w:t xml:space="preserve"> Određuje kada će igrač da prelazi u animaciju odmaranja, između idle i ostalih animacija.</w:t>
+      </w:r>
+    </w:p>
+    <w:p>
+      <w:pPr>
+        <w:pStyle w:val="Heading5"/>
+        <w:rPr>
+          <w:rFonts w:ascii="Bahnschrift" w:hAnsi="Bahnschrift"/>
+          <w:i/>
+          <w:iCs/>
+          <w:lang w:val="sr-Latn-RS"/>
+        </w:rPr>
+      </w:pPr>
+      <w:r>
+        <w:rPr>
+          <w:rFonts w:ascii="Bahnschrift" w:hAnsi="Bahnschrift"/>
+          <w:i/>
+          <w:iCs/>
+          <w:lang w:val="sr-Latn-RS"/>
+        </w:rPr>
+        <w:t>SetJumpHeight(float jumpHeight)</w:t>
+      </w:r>
+    </w:p>
+    <w:p>
+      <w:pPr>
+        <w:rPr>
+          <w:rFonts w:ascii="Bahnschrift" w:hAnsi="Bahnschrift"/>
+          <w:lang w:val="sr-Latn-RS"/>
+        </w:rPr>
+      </w:pPr>
+      <w:r>
+        <w:rPr>
+          <w:rFonts w:ascii="Bahnschrift" w:hAnsi="Bahnschrift"/>
+          <w:lang w:val="sr-Latn-RS"/>
+        </w:rPr>
+        <w:t xml:space="preserve">Namešta „JumpHeight“ varijablu animatora na osnovu broja </w:t>
+      </w:r>
+      <w:r>
+        <w:rPr>
+          <w:rFonts w:ascii="Bahnschrift" w:hAnsi="Bahnschrift"/>
+          <w:i/>
+          <w:iCs/>
+          <w:lang w:val="sr-Latn-RS"/>
+        </w:rPr>
+        <w:t>jumpHeight</w:t>
+      </w:r>
+      <w:r>
+        <w:rPr>
+          <w:rFonts w:ascii="Bahnschrift" w:hAnsi="Bahnschrift"/>
+          <w:lang w:val="sr-Latn-RS"/>
+        </w:rPr>
+        <w:t>. Ne znam šta treba da radi u trenutnom animatoru.</w:t>
+      </w:r>
+    </w:p>
+    <w:p>
+      <w:pPr>
+        <w:pStyle w:val="Heading5"/>
+        <w:rPr>
+          <w:rFonts w:ascii="Bahnschrift" w:hAnsi="Bahnschrift"/>
+          <w:i/>
+          <w:iCs/>
+          <w:lang w:val="sr-Latn-RS"/>
+        </w:rPr>
+      </w:pPr>
+      <w:r>
+        <w:rPr>
+          <w:rFonts w:ascii="Bahnschrift" w:hAnsi="Bahnschrift"/>
+          <w:i/>
+          <w:iCs/>
+          <w:lang w:val="sr-Latn-RS"/>
+        </w:rPr>
+        <w:t>SetGravityControl(float gravityControl)</w:t>
+      </w:r>
+    </w:p>
+    <w:p>
+      <w:pPr>
+        <w:rPr>
+          <w:rFonts w:ascii="Bahnschrift" w:hAnsi="Bahnschrift"/>
+          <w:lang w:val="sr-Latn-RS"/>
+        </w:rPr>
+      </w:pPr>
+      <w:r>
+        <w:rPr>
+          <w:rFonts w:ascii="Bahnschrift" w:hAnsi="Bahnschrift"/>
+          <w:lang w:val="sr-Latn-RS"/>
+        </w:rPr>
+        <w:t xml:space="preserve">Namešta „GravityControl“ varijablu animatora na osnovu broja </w:t>
+      </w:r>
+      <w:r>
+        <w:rPr>
+          <w:rFonts w:ascii="Bahnschrift" w:hAnsi="Bahnschrift"/>
+          <w:i/>
+          <w:iCs/>
+          <w:lang w:val="sr-Latn-RS"/>
+        </w:rPr>
+        <w:t>gravityControl</w:t>
+      </w:r>
+      <w:r>
+        <w:rPr>
+          <w:rFonts w:ascii="Bahnschrift" w:hAnsi="Bahnschrift"/>
+          <w:lang w:val="sr-Latn-RS"/>
+        </w:rPr>
+        <w:t>. Ne znam šta treba da radi u trenutnom animatoru.</w:t>
+      </w:r>
+    </w:p>
+    <w:p>
+      <w:pPr>
+        <w:pStyle w:val="Heading3"/>
+        <w:rPr>
+          <w:rFonts w:ascii="Bahnschrift" w:eastAsia="Adobe Heiti Std R" w:hAnsi="Bahnschrift"/>
+          <w:color w:val="595959" w:themeColor="text1" w:themeTint="A6"/>
+          <w:lang w:val="sr-Latn-RS"/>
+        </w:rPr>
+      </w:pPr>
       <w:bookmarkStart w:id="5" w:name="_Toc118645058"/>
       <w:r>
         <w:rPr>
@@ -2107,7 +2743,6 @@
           <w:rFonts w:ascii="Bahnschrift" w:eastAsia="Adobe Heiti Std R" w:hAnsi="Bahnschrift" w:cs="Calibri"/>
           <w:lang w:val="sr-Latn-RS"/>
         </w:rPr>
-        <w:lastRenderedPageBreak/>
         <w:t xml:space="preserve">Dash Slowdown: Koliko brzo se igračev dash usporava, množi se sa </w:t>
       </w:r>
       <w:r>
@@ -2164,28 +2799,9 @@
           <w:rFonts w:ascii="Bahnschrift" w:eastAsia="Adobe Heiti Std R" w:hAnsi="Bahnschrift" w:cs="Calibri"/>
           <w:lang w:val="sr-Latn-RS"/>
         </w:rPr>
+        <w:lastRenderedPageBreak/>
         <w:t>Dash Cooldown: Vreme koje mora da prođe da bi igrač mogao da dashuje nakon jednog dash-a</w:t>
       </w:r>
-    </w:p>
-    <w:p>
-      <w:pPr>
-        <w:pStyle w:val="Heading3"/>
-        <w:rPr>
-          <w:rFonts w:ascii="Bahnschrift" w:eastAsia="Adobe Heiti Std R" w:hAnsi="Bahnschrift"/>
-          <w:color w:val="595959" w:themeColor="text1" w:themeTint="A6"/>
-          <w:lang w:val="sr-Latn-RS"/>
-        </w:rPr>
-      </w:pPr>
-      <w:bookmarkStart w:id="6" w:name="_Toc118645059"/>
-      <w:r>
-        <w:rPr>
-          <w:rFonts w:ascii="Bahnschrift" w:eastAsia="Adobe Heiti Std R" w:hAnsi="Bahnschrift"/>
-          <w:color w:val="595959" w:themeColor="text1" w:themeTint="A6"/>
-          <w:lang w:val="sr-Latn-RS"/>
-        </w:rPr>
-        <w:t>Privatne/skrivene variable</w:t>
-      </w:r>
-      <w:bookmarkEnd w:id="6"/>
     </w:p>
     <w:p>
       <w:pPr>
@@ -2201,11 +2817,47 @@
       </w:pPr>
       <w:r>
         <w:rPr>
-          <w:rFonts w:ascii="Bahnschrift" w:eastAsia="Adobe Heiti Std R" w:hAnsi="Bahnschrift"/>
-          <w:lang w:val="sr-Latn-RS"/>
-        </w:rPr>
-        <w:t>Novog Input Sistema</w:t>
-      </w:r>
+          <w:rFonts w:ascii="Bahnschrift" w:eastAsia="Adobe Heiti Std R" w:hAnsi="Bahnschrift" w:cs="Calibri"/>
+          <w:lang w:val="sr-Latn-RS"/>
+        </w:rPr>
+        <w:t xml:space="preserve">Sliding Distance: Razdaljina u metrima koju igrač prolazi kada </w:t>
+      </w:r>
+      <w:r>
+        <w:rPr>
+          <w:rFonts w:ascii="Bahnschrift" w:eastAsia="Adobe Heiti Std R" w:hAnsi="Bahnschrift" w:cs="Calibri"/>
+          <w:i/>
+          <w:iCs/>
+          <w:lang w:val="sr-Latn-RS"/>
+        </w:rPr>
+        <w:t>slide-</w:t>
+      </w:r>
+      <w:r>
+        <w:rPr>
+          <w:rFonts w:ascii="Bahnschrift" w:eastAsia="Adobe Heiti Std R" w:hAnsi="Bahnschrift" w:cs="Calibri"/>
+          <w:lang w:val="sr-Latn-RS"/>
+        </w:rPr>
+        <w:t>uje.</w:t>
+      </w:r>
+    </w:p>
+    <w:p>
+      <w:pPr>
+        <w:pStyle w:val="Heading3"/>
+        <w:rPr>
+          <w:rFonts w:ascii="Bahnschrift" w:eastAsia="Adobe Heiti Std R" w:hAnsi="Bahnschrift"/>
+          <w:color w:val="595959" w:themeColor="text1" w:themeTint="A6"/>
+          <w:lang w:val="sr-Latn-RS"/>
+        </w:rPr>
+      </w:pPr>
+      <w:bookmarkStart w:id="6" w:name="_Toc118645059"/>
+      <w:r>
+        <w:rPr>
+          <w:rFonts w:ascii="Bahnschrift" w:eastAsia="Adobe Heiti Std R" w:hAnsi="Bahnschrift"/>
+          <w:color w:val="595959" w:themeColor="text1" w:themeTint="A6"/>
+          <w:lang w:val="sr-Latn-RS"/>
+        </w:rPr>
+        <w:t>Privatne/skrivene variable</w:t>
+      </w:r>
+      <w:bookmarkEnd w:id="6"/>
     </w:p>
     <w:p>
       <w:pPr>
@@ -2222,32 +2874,9 @@
       <w:r>
         <w:rPr>
           <w:rFonts w:ascii="Bahnschrift" w:eastAsia="Adobe Heiti Std R" w:hAnsi="Bahnschrift"/>
-          <w:i/>
-          <w:iCs/>
-          <w:lang w:val="sr-Latn-RS"/>
-        </w:rPr>
-        <w:t>moveDirection</w:t>
-      </w:r>
-      <w:r>
-        <w:rPr>
-          <w:rFonts w:ascii="Bahnschrift" w:eastAsia="Adobe Heiti Std R" w:hAnsi="Bahnschrift"/>
-          <w:lang w:val="sr-Latn-RS"/>
-        </w:rPr>
-        <w:t xml:space="preserve"> koji odre</w:t>
-      </w:r>
-      <w:r>
-        <w:rPr>
-          <w:rFonts w:ascii="Bahnschrift" w:eastAsia="Adobe Heiti Std R" w:hAnsi="Bahnschrift" w:cs="Calibri"/>
-          <w:lang w:val="sr-Latn-RS"/>
-        </w:rPr>
-        <w:t>đ</w:t>
-      </w:r>
-      <w:r>
-        <w:rPr>
-          <w:rFonts w:ascii="Bahnschrift" w:eastAsia="Adobe Heiti Std R" w:hAnsi="Bahnschrift"/>
-          <w:lang w:val="sr-Latn-RS"/>
-        </w:rPr>
-        <w:t>uje pravac kretanja IZ INPUTA</w:t>
+          <w:lang w:val="sr-Latn-RS"/>
+        </w:rPr>
+        <w:t>Novog Input Sistema</w:t>
       </w:r>
     </w:p>
     <w:p>
@@ -2269,7 +2898,7 @@
           <w:iCs/>
           <w:lang w:val="sr-Latn-RS"/>
         </w:rPr>
-        <w:t>verticalVelocity</w:t>
+        <w:t>moveDirection</w:t>
       </w:r>
       <w:r>
         <w:rPr>
@@ -2290,7 +2919,7 @@
           <w:rFonts w:ascii="Bahnschrift" w:eastAsia="Adobe Heiti Std R" w:hAnsi="Bahnschrift"/>
           <w:lang w:val="sr-Latn-RS"/>
         </w:rPr>
-        <w:t>uje kretanje gore i dole</w:t>
+        <w:t>uje pravac kretanja IZ INPUTA</w:t>
       </w:r>
     </w:p>
     <w:p>
@@ -2312,14 +2941,28 @@
           <w:iCs/>
           <w:lang w:val="sr-Latn-RS"/>
         </w:rPr>
-        <w:t>dashingVector</w:t>
-      </w:r>
-      <w:r>
-        <w:rPr>
-          <w:rFonts w:ascii="Bahnschrift" w:eastAsia="Adobe Heiti Std R" w:hAnsi="Bahnschrift"/>
-          <w:lang w:val="sr-Latn-RS"/>
-        </w:rPr>
-        <w:t xml:space="preserve"> koji je privremena variabla koja određuje kuda i kako igrač dash-uje</w:t>
+        <w:t>verticalVelocity</w:t>
+      </w:r>
+      <w:r>
+        <w:rPr>
+          <w:rFonts w:ascii="Bahnschrift" w:eastAsia="Adobe Heiti Std R" w:hAnsi="Bahnschrift"/>
+          <w:lang w:val="sr-Latn-RS"/>
+        </w:rPr>
+        <w:t xml:space="preserve"> koji odre</w:t>
+      </w:r>
+      <w:r>
+        <w:rPr>
+          <w:rFonts w:ascii="Bahnschrift" w:eastAsia="Adobe Heiti Std R" w:hAnsi="Bahnschrift" w:cs="Calibri"/>
+          <w:lang w:val="sr-Latn-RS"/>
+        </w:rPr>
+        <w:t>đ</w:t>
+      </w:r>
+      <w:r>
+        <w:rPr>
+          <w:rFonts w:ascii="Bahnschrift" w:eastAsia="Adobe Heiti Std R" w:hAnsi="Bahnschrift"/>
+          <w:lang w:val="sr-Latn-RS"/>
+        </w:rPr>
+        <w:t>uje kretanje gore i dole</w:t>
       </w:r>
     </w:p>
     <w:p>
@@ -2337,9 +2980,18 @@
       <w:r>
         <w:rPr>
           <w:rFonts w:ascii="Bahnschrift" w:eastAsia="Adobe Heiti Std R" w:hAnsi="Bahnschrift"/>
-          <w:lang w:val="sr-Latn-RS"/>
-        </w:rPr>
-        <w:t>Character Controller referenca</w:t>
+          <w:i/>
+          <w:iCs/>
+          <w:lang w:val="sr-Latn-RS"/>
+        </w:rPr>
+        <w:t>dashingVector</w:t>
+      </w:r>
+      <w:r>
+        <w:rPr>
+          <w:rFonts w:ascii="Bahnschrift" w:eastAsia="Adobe Heiti Std R" w:hAnsi="Bahnschrift"/>
+          <w:lang w:val="sr-Latn-RS"/>
+        </w:rPr>
+        <w:t xml:space="preserve"> koji je privremena variabla koja određuje kuda i kako igrač dash-uje</w:t>
       </w:r>
     </w:p>
     <w:p>
@@ -2359,7 +3011,7 @@
           <w:rFonts w:ascii="Bahnschrift" w:eastAsia="Adobe Heiti Std R" w:hAnsi="Bahnschrift"/>
           <w:lang w:val="sr-Latn-RS"/>
         </w:rPr>
-        <w:t>Transform glavne kamere</w:t>
+        <w:t>Character Controller referenca</w:t>
       </w:r>
     </w:p>
     <w:p>
@@ -2379,21 +3031,7 @@
           <w:rFonts w:ascii="Bahnschrift" w:eastAsia="Adobe Heiti Std R" w:hAnsi="Bahnschrift"/>
           <w:lang w:val="sr-Latn-RS"/>
         </w:rPr>
-        <w:t xml:space="preserve">Transform onoga u </w:t>
-      </w:r>
-      <w:r>
-        <w:rPr>
-          <w:rFonts w:ascii="Bahnschrift" w:eastAsia="Adobe Heiti Std R" w:hAnsi="Bahnschrift" w:cs="Calibri"/>
-          <w:lang w:val="sr-Latn-RS"/>
-        </w:rPr>
-        <w:t>š</w:t>
-      </w:r>
-      <w:r>
-        <w:rPr>
-          <w:rFonts w:ascii="Bahnschrift" w:eastAsia="Adobe Heiti Std R" w:hAnsi="Bahnschrift"/>
-          <w:lang w:val="sr-Latn-RS"/>
-        </w:rPr>
-        <w:t>ta kamera cilja</w:t>
+        <w:t>Transform glavne kamere</w:t>
       </w:r>
     </w:p>
     <w:p>
@@ -2413,21 +3051,21 @@
           <w:rFonts w:ascii="Bahnschrift" w:eastAsia="Adobe Heiti Std R" w:hAnsi="Bahnschrift"/>
           <w:lang w:val="sr-Latn-RS"/>
         </w:rPr>
-        <w:t>Referenca za samu kameru (kamera komponenta ta</w:t>
-      </w:r>
-      <w:r>
-        <w:rPr>
-          <w:rFonts w:ascii="Bahnschrift" w:eastAsia="Adobe Heiti Std R" w:hAnsi="Bahnschrift" w:cs="Calibri"/>
-          <w:lang w:val="sr-Latn-RS"/>
-        </w:rPr>
-        <w:t>č</w:t>
-      </w:r>
-      <w:r>
-        <w:rPr>
-          <w:rFonts w:ascii="Bahnschrift" w:eastAsia="Adobe Heiti Std R" w:hAnsi="Bahnschrift"/>
-          <w:lang w:val="sr-Latn-RS"/>
-        </w:rPr>
-        <w:t>nije)</w:t>
+        <w:t xml:space="preserve">Transform onoga u </w:t>
+      </w:r>
+      <w:r>
+        <w:rPr>
+          <w:rFonts w:ascii="Bahnschrift" w:eastAsia="Adobe Heiti Std R" w:hAnsi="Bahnschrift" w:cs="Calibri"/>
+          <w:lang w:val="sr-Latn-RS"/>
+        </w:rPr>
+        <w:t>š</w:t>
+      </w:r>
+      <w:r>
+        <w:rPr>
+          <w:rFonts w:ascii="Bahnschrift" w:eastAsia="Adobe Heiti Std R" w:hAnsi="Bahnschrift"/>
+          <w:lang w:val="sr-Latn-RS"/>
+        </w:rPr>
+        <w:t>ta kamera cilja</w:t>
       </w:r>
     </w:p>
     <w:p>
@@ -2445,32 +3083,23 @@
       <w:r>
         <w:rPr>
           <w:rFonts w:ascii="Bahnschrift" w:eastAsia="Adobe Heiti Std R" w:hAnsi="Bahnschrift"/>
-          <w:i/>
-          <w:iCs/>
-          <w:lang w:val="sr-Latn-RS"/>
-        </w:rPr>
-        <w:t>turnSmoothVelocity</w:t>
-      </w:r>
-      <w:r>
-        <w:rPr>
-          <w:rFonts w:ascii="Bahnschrift" w:eastAsia="Adobe Heiti Std R" w:hAnsi="Bahnschrift"/>
-          <w:lang w:val="sr-Latn-RS"/>
-        </w:rPr>
-        <w:t xml:space="preserve"> koji je prazan float namenjen da slu</w:t>
-      </w:r>
-      <w:r>
-        <w:rPr>
-          <w:rFonts w:ascii="Bahnschrift" w:eastAsia="Adobe Heiti Std R" w:hAnsi="Bahnschrift" w:cs="Calibri"/>
-          <w:lang w:val="sr-Latn-RS"/>
-        </w:rPr>
-        <w:t>ž</w:t>
-      </w:r>
-      <w:r>
-        <w:rPr>
-          <w:rFonts w:ascii="Bahnschrift" w:eastAsia="Adobe Heiti Std R" w:hAnsi="Bahnschrift"/>
-          <w:lang w:val="sr-Latn-RS"/>
-        </w:rPr>
-        <w:t>i kao referenca za okretanje lika</w:t>
+          <w:lang w:val="sr-Latn-RS"/>
+        </w:rPr>
+        <w:t>Referenca za samu kameru (kamera komponenta ta</w:t>
+      </w:r>
+      <w:r>
+        <w:rPr>
+          <w:rFonts w:ascii="Bahnschrift" w:eastAsia="Adobe Heiti Std R" w:hAnsi="Bahnschrift" w:cs="Calibri"/>
+          <w:lang w:val="sr-Latn-RS"/>
+        </w:rPr>
+        <w:t>č</w:t>
+      </w:r>
+      <w:r>
+        <w:rPr>
+          <w:rFonts w:ascii="Bahnschrift" w:eastAsia="Adobe Heiti Std R" w:hAnsi="Bahnschrift"/>
+          <w:lang w:val="sr-Latn-RS"/>
+        </w:rPr>
+        <w:t>nije)</w:t>
       </w:r>
     </w:p>
     <w:p>
@@ -2488,46 +3117,25 @@
       <w:r>
         <w:rPr>
           <w:rFonts w:ascii="Bahnschrift" w:eastAsia="Adobe Heiti Std R" w:hAnsi="Bahnschrift"/>
-          <w:i/>
-          <w:iCs/>
-          <w:lang w:val="sr-Latn-RS"/>
-        </w:rPr>
-        <w:t>originalNumberOfJumpsAvailable</w:t>
-      </w:r>
-      <w:r>
-        <w:rPr>
-          <w:rFonts w:ascii="Bahnschrift" w:eastAsia="Adobe Heiti Std R" w:hAnsi="Bahnschrift"/>
-          <w:lang w:val="sr-Latn-RS"/>
-        </w:rPr>
-        <w:t xml:space="preserve"> je variabla gde </w:t>
-      </w:r>
-      <w:r>
-        <w:rPr>
-          <w:rFonts w:ascii="Bahnschrift" w:eastAsia="Adobe Heiti Std R" w:hAnsi="Bahnschrift" w:cs="Calibri"/>
-          <w:lang w:val="sr-Latn-RS"/>
-        </w:rPr>
-        <w:t>č</w:t>
-      </w:r>
-      <w:r>
-        <w:rPr>
-          <w:rFonts w:ascii="Bahnschrift" w:eastAsia="Adobe Heiti Std R" w:hAnsi="Bahnschrift"/>
-          <w:lang w:val="sr-Latn-RS"/>
-        </w:rPr>
-        <w:t>uvamo broj igra</w:t>
-      </w:r>
-      <w:r>
-        <w:rPr>
-          <w:rFonts w:ascii="Bahnschrift" w:eastAsia="Adobe Heiti Std R" w:hAnsi="Bahnschrift" w:cs="Calibri"/>
-          <w:lang w:val="sr-Latn-RS"/>
-        </w:rPr>
-        <w:t>č</w:t>
-      </w:r>
-      <w:r>
-        <w:rPr>
-          <w:rFonts w:ascii="Bahnschrift" w:eastAsia="Adobe Heiti Std R" w:hAnsi="Bahnschrift"/>
-          <w:lang w:val="sr-Latn-RS"/>
-        </w:rPr>
-        <w:t>evih skokova kako bi mogli da ih resetujemo</w:t>
+          <w:lang w:val="sr-Latn-RS"/>
+        </w:rPr>
+        <w:t xml:space="preserve">Referenca za </w:t>
+      </w:r>
+      <w:r>
+        <w:rPr>
+          <w:rFonts w:ascii="Bahnschrift" w:eastAsia="Adobe Heiti Std R" w:hAnsi="Bahnschrift"/>
+          <w:i/>
+          <w:iCs/>
+          <w:lang w:val="sr-Latn-RS"/>
+        </w:rPr>
+        <w:t>AnimatorController</w:t>
+      </w:r>
+      <w:r>
+        <w:rPr>
+          <w:rFonts w:ascii="Bahnschrift" w:eastAsia="Adobe Heiti Std R" w:hAnsi="Bahnschrift"/>
+          <w:lang w:val="sr-Latn-RS"/>
+        </w:rPr>
+        <w:t>.</w:t>
       </w:r>
     </w:p>
     <w:p>
@@ -2549,14 +3157,28 @@
           <w:iCs/>
           <w:lang w:val="sr-Latn-RS"/>
         </w:rPr>
-        <w:t>grounded</w:t>
-      </w:r>
-      <w:r>
-        <w:rPr>
-          <w:rFonts w:ascii="Bahnschrift" w:eastAsia="Adobe Heiti Std R" w:hAnsi="Bahnschrift"/>
-          <w:lang w:val="sr-Latn-RS"/>
-        </w:rPr>
-        <w:t>, koji je boolean koji proverava da li smo na zemlji ili nismo</w:t>
+        <w:t>turnSmoothVelocity</w:t>
+      </w:r>
+      <w:r>
+        <w:rPr>
+          <w:rFonts w:ascii="Bahnschrift" w:eastAsia="Adobe Heiti Std R" w:hAnsi="Bahnschrift"/>
+          <w:lang w:val="sr-Latn-RS"/>
+        </w:rPr>
+        <w:t xml:space="preserve"> koji je prazan float namenjen da slu</w:t>
+      </w:r>
+      <w:r>
+        <w:rPr>
+          <w:rFonts w:ascii="Bahnschrift" w:eastAsia="Adobe Heiti Std R" w:hAnsi="Bahnschrift" w:cs="Calibri"/>
+          <w:lang w:val="sr-Latn-RS"/>
+        </w:rPr>
+        <w:t>ž</w:t>
+      </w:r>
+      <w:r>
+        <w:rPr>
+          <w:rFonts w:ascii="Bahnschrift" w:eastAsia="Adobe Heiti Std R" w:hAnsi="Bahnschrift"/>
+          <w:lang w:val="sr-Latn-RS"/>
+        </w:rPr>
+        <w:t>i kao referenca za okretanje lika</w:t>
       </w:r>
     </w:p>
     <w:p>
@@ -2578,14 +3200,42 @@
           <w:iCs/>
           <w:lang w:val="sr-Latn-RS"/>
         </w:rPr>
-        <w:t>canDash</w:t>
-      </w:r>
-      <w:r>
-        <w:rPr>
-          <w:rFonts w:ascii="Bahnschrift" w:eastAsia="Adobe Heiti Std R" w:hAnsi="Bahnschrift"/>
-          <w:lang w:val="sr-Latn-RS"/>
-        </w:rPr>
-        <w:t>, boolean koji određuje da li možemo da dash-ujemo</w:t>
+        <w:t>originalNumberOfJumpsAvailable</w:t>
+      </w:r>
+      <w:r>
+        <w:rPr>
+          <w:rFonts w:ascii="Bahnschrift" w:eastAsia="Adobe Heiti Std R" w:hAnsi="Bahnschrift"/>
+          <w:lang w:val="sr-Latn-RS"/>
+        </w:rPr>
+        <w:t xml:space="preserve"> je variabla gde </w:t>
+      </w:r>
+      <w:r>
+        <w:rPr>
+          <w:rFonts w:ascii="Bahnschrift" w:eastAsia="Adobe Heiti Std R" w:hAnsi="Bahnschrift" w:cs="Calibri"/>
+          <w:lang w:val="sr-Latn-RS"/>
+        </w:rPr>
+        <w:t>č</w:t>
+      </w:r>
+      <w:r>
+        <w:rPr>
+          <w:rFonts w:ascii="Bahnschrift" w:eastAsia="Adobe Heiti Std R" w:hAnsi="Bahnschrift"/>
+          <w:lang w:val="sr-Latn-RS"/>
+        </w:rPr>
+        <w:t>uvamo broj igra</w:t>
+      </w:r>
+      <w:r>
+        <w:rPr>
+          <w:rFonts w:ascii="Bahnschrift" w:eastAsia="Adobe Heiti Std R" w:hAnsi="Bahnschrift" w:cs="Calibri"/>
+          <w:lang w:val="sr-Latn-RS"/>
+        </w:rPr>
+        <w:t>č</w:t>
+      </w:r>
+      <w:r>
+        <w:rPr>
+          <w:rFonts w:ascii="Bahnschrift" w:eastAsia="Adobe Heiti Std R" w:hAnsi="Bahnschrift"/>
+          <w:lang w:val="sr-Latn-RS"/>
+        </w:rPr>
+        <w:t>evih skokova kako bi mogli da ih resetujemo</w:t>
       </w:r>
     </w:p>
     <w:p>
@@ -2607,14 +3257,14 @@
           <w:iCs/>
           <w:lang w:val="sr-Latn-RS"/>
         </w:rPr>
-        <w:t>dashing</w:t>
-      </w:r>
-      <w:r>
-        <w:rPr>
-          <w:rFonts w:ascii="Bahnschrift" w:eastAsia="Adobe Heiti Std R" w:hAnsi="Bahnschrift"/>
-          <w:lang w:val="sr-Latn-RS"/>
-        </w:rPr>
-        <w:t>, koji proverava da li treba da zovemo Dashing() metodu ili ne</w:t>
+        <w:t>grounded</w:t>
+      </w:r>
+      <w:r>
+        <w:rPr>
+          <w:rFonts w:ascii="Bahnschrift" w:eastAsia="Adobe Heiti Std R" w:hAnsi="Bahnschrift"/>
+          <w:lang w:val="sr-Latn-RS"/>
+        </w:rPr>
+        <w:t>, koji je boolean koji proverava da li smo na zemlji ili nismo</w:t>
       </w:r>
     </w:p>
     <w:p>
@@ -2632,9 +3282,119 @@
       <w:r>
         <w:rPr>
           <w:rFonts w:ascii="Bahnschrift" w:eastAsia="Adobe Heiti Std R" w:hAnsi="Bahnschrift"/>
+          <w:i/>
+          <w:iCs/>
+          <w:lang w:val="sr-Latn-RS"/>
+        </w:rPr>
+        <w:t>canDash</w:t>
+      </w:r>
+      <w:r>
+        <w:rPr>
+          <w:rFonts w:ascii="Bahnschrift" w:eastAsia="Adobe Heiti Std R" w:hAnsi="Bahnschrift"/>
+          <w:lang w:val="sr-Latn-RS"/>
+        </w:rPr>
+        <w:t>, boolean koji određuje da li možemo da dash-ujemo</w:t>
+      </w:r>
+    </w:p>
+    <w:p>
+      <w:pPr>
+        <w:pStyle w:val="ListParagraph"/>
+        <w:numPr>
+          <w:ilvl w:val="0"/>
+          <w:numId w:val="2"/>
+        </w:numPr>
+        <w:rPr>
+          <w:rFonts w:ascii="Bahnschrift" w:eastAsia="Adobe Heiti Std R" w:hAnsi="Bahnschrift"/>
+          <w:lang w:val="sr-Latn-RS"/>
+        </w:rPr>
+      </w:pPr>
+      <w:r>
+        <w:rPr>
+          <w:rFonts w:ascii="Bahnschrift" w:eastAsia="Adobe Heiti Std R" w:hAnsi="Bahnschrift"/>
+          <w:i/>
+          <w:iCs/>
+          <w:lang w:val="sr-Latn-RS"/>
+        </w:rPr>
+        <w:t>dashing</w:t>
+      </w:r>
+      <w:r>
+        <w:rPr>
+          <w:rFonts w:ascii="Bahnschrift" w:eastAsia="Adobe Heiti Std R" w:hAnsi="Bahnschrift"/>
+          <w:lang w:val="sr-Latn-RS"/>
+        </w:rPr>
+        <w:t>, koji proverava da li treba da zovemo Dashing() metodu ili ne</w:t>
+      </w:r>
+    </w:p>
+    <w:p>
+      <w:pPr>
+        <w:pStyle w:val="ListParagraph"/>
+        <w:numPr>
+          <w:ilvl w:val="0"/>
+          <w:numId w:val="2"/>
+        </w:numPr>
+        <w:rPr>
+          <w:rFonts w:ascii="Bahnschrift" w:eastAsia="Adobe Heiti Std R" w:hAnsi="Bahnschrift"/>
+          <w:lang w:val="sr-Latn-RS"/>
+        </w:rPr>
+      </w:pPr>
+      <w:r>
+        <w:rPr>
+          <w:rFonts w:ascii="Bahnschrift" w:eastAsia="Adobe Heiti Std R" w:hAnsi="Bahnschrift"/>
           <w:lang w:val="sr-Latn-RS"/>
         </w:rPr>
         <w:t>Lista svih InputActiona koje skripta koristi (move, look, fire i jump)</w:t>
+      </w:r>
+    </w:p>
+    <w:p>
+      <w:pPr>
+        <w:pStyle w:val="ListParagraph"/>
+        <w:numPr>
+          <w:ilvl w:val="0"/>
+          <w:numId w:val="2"/>
+        </w:numPr>
+        <w:rPr>
+          <w:rFonts w:ascii="Bahnschrift" w:eastAsia="Adobe Heiti Std R" w:hAnsi="Bahnschrift"/>
+          <w:lang w:val="sr-Latn-RS"/>
+        </w:rPr>
+      </w:pPr>
+      <w:r>
+        <w:rPr>
+          <w:rFonts w:ascii="Bahnschrift" w:eastAsia="Adobe Heiti Std R" w:hAnsi="Bahnschrift"/>
+          <w:lang w:val="sr-Latn-RS"/>
+        </w:rPr>
+        <w:t xml:space="preserve">Varihable za </w:t>
+      </w:r>
+      <w:r>
+        <w:rPr>
+          <w:rFonts w:ascii="Bahnschrift" w:eastAsia="Adobe Heiti Std R" w:hAnsi="Bahnschrift"/>
+          <w:i/>
+          <w:iCs/>
+          <w:lang w:val="sr-Latn-RS"/>
+        </w:rPr>
+        <w:t xml:space="preserve">AnimatorController: moveValueForAnimator, jumpHeightValueForAnimator, jumpBoolForAnimator, </w:t>
+      </w:r>
+      <w:r>
+        <w:rPr>
+          <w:rFonts w:ascii="Bahnschrift" w:eastAsia="Adobe Heiti Std R" w:hAnsi="Bahnschrift"/>
+          <w:lang w:val="sr-Latn-RS"/>
+        </w:rPr>
+        <w:t xml:space="preserve">opis njihove upotrebe se može naći u dokumentaciji za </w:t>
+      </w:r>
+      <w:r>
+        <w:rPr>
+          <w:rFonts w:ascii="Bahnschrift" w:eastAsia="Adobe Heiti Std R" w:hAnsi="Bahnschrift"/>
+          <w:i/>
+          <w:iCs/>
+          <w:lang w:val="sr-Latn-RS"/>
+        </w:rPr>
+        <w:t>AnimatorController</w:t>
+      </w:r>
+      <w:r>
+        <w:rPr>
+          <w:rFonts w:ascii="Bahnschrift" w:eastAsia="Adobe Heiti Std R" w:hAnsi="Bahnschrift"/>
+          <w:lang w:val="sr-Latn-RS"/>
+        </w:rPr>
+        <w:t>.</w:t>
       </w:r>
     </w:p>
     <w:p>
@@ -3199,7 +3959,7 @@
           <w:rFonts w:ascii="Bahnschrift" w:eastAsia="Adobe Heiti Std R" w:hAnsi="Bahnschrift"/>
           <w:lang w:val="sr-Latn-RS"/>
         </w:rPr>
-        <w:t xml:space="preserve"> Input Sistem, i hvatamo referencu za karakter kontroler, kameru i njen Transform, kao i </w:t>
+        <w:t xml:space="preserve"> Input Sistem, i hvatamo referencu za karakter kontroler, kameru i njen Transform, </w:t>
       </w:r>
       <w:r>
         <w:rPr>
@@ -3213,7 +3973,46 @@
           <w:rFonts w:ascii="Bahnschrift" w:eastAsia="Adobe Heiti Std R" w:hAnsi="Bahnschrift"/>
           <w:lang w:val="sr-Latn-RS"/>
         </w:rPr>
-        <w:t>ta kamera gleda.</w:t>
+        <w:t>ta kamera gleda</w:t>
+      </w:r>
+      <w:r>
+        <w:rPr>
+          <w:rFonts w:ascii="Bahnschrift" w:eastAsia="Adobe Heiti Std R" w:hAnsi="Bahnschrift"/>
+          <w:lang w:val="sr-Latn-RS"/>
+        </w:rPr>
+        <w:t xml:space="preserve">, i nameštamo </w:t>
+      </w:r>
+      <w:r>
+        <w:rPr>
+          <w:rFonts w:ascii="Bahnschrift" w:eastAsia="Adobe Heiti Std R" w:hAnsi="Bahnschrift"/>
+          <w:i/>
+          <w:iCs/>
+          <w:lang w:val="sr-Latn-RS"/>
+        </w:rPr>
+        <w:t xml:space="preserve">AnimatorController </w:t>
+      </w:r>
+      <w:r>
+        <w:rPr>
+          <w:rFonts w:ascii="Bahnschrift" w:eastAsia="Adobe Heiti Std R" w:hAnsi="Bahnschrift"/>
+          <w:lang w:val="sr-Latn-RS"/>
+        </w:rPr>
+        <w:t xml:space="preserve">sa </w:t>
+      </w:r>
+      <w:r>
+        <w:rPr>
+          <w:rFonts w:ascii="Bahnschrift" w:eastAsia="Adobe Heiti Std R" w:hAnsi="Bahnschrift"/>
+          <w:i/>
+          <w:iCs/>
+          <w:lang w:val="sr-Latn-RS"/>
+        </w:rPr>
+        <w:t>transform</w:t>
+      </w:r>
+      <w:r>
+        <w:rPr>
+          <w:rFonts w:ascii="Bahnschrift" w:eastAsia="Adobe Heiti Std R" w:hAnsi="Bahnschrift"/>
+          <w:lang w:val="sr-Latn-RS"/>
+        </w:rPr>
+        <w:t>om modela našeg karaktera.</w:t>
       </w:r>
     </w:p>
     <w:p>
@@ -3619,6 +4418,37 @@
     </w:p>
     <w:p>
       <w:pPr>
+        <w:rPr>
+          <w:rFonts w:ascii="Bahnschrift" w:eastAsia="Adobe Heiti Std R" w:hAnsi="Bahnschrift" w:cstheme="minorHAnsi"/>
+          <w:color w:val="000000"/>
+        </w:rPr>
+      </w:pPr>
+      <w:r>
+        <w:rPr>
+          <w:rFonts w:ascii="Bahnschrift" w:eastAsia="Adobe Heiti Std R" w:hAnsi="Bahnschrift" w:cstheme="minorHAnsi"/>
+          <w:color w:val="000000"/>
+        </w:rPr>
+        <w:t xml:space="preserve">Privremeno ovde takođe i pozivamo </w:t>
+      </w:r>
+      <w:r>
+        <w:rPr>
+          <w:rFonts w:ascii="Bahnschrift" w:eastAsia="Adobe Heiti Std R" w:hAnsi="Bahnschrift" w:cstheme="minorHAnsi"/>
+          <w:i/>
+          <w:iCs/>
+          <w:color w:val="000000"/>
+        </w:rPr>
+        <w:t xml:space="preserve">animatorController </w:t>
+      </w:r>
+      <w:r>
+        <w:rPr>
+          <w:rFonts w:ascii="Bahnschrift" w:eastAsia="Adobe Heiti Std R" w:hAnsi="Bahnschrift" w:cstheme="minorHAnsi"/>
+          <w:color w:val="000000"/>
+        </w:rPr>
+        <w:t>da namestimo brzinu i skok animatora.</w:t>
+      </w:r>
+    </w:p>
+    <w:p>
+      <w:pPr>
         <w:pStyle w:val="Heading4"/>
         <w:rPr>
           <w:rFonts w:ascii="Bahnschrift" w:eastAsia="Adobe Heiti Std R" w:hAnsi="Bahnschrift"/>
@@ -3854,6 +4684,7 @@
         <w:rPr>
           <w:rFonts w:ascii="Bahnschrift" w:hAnsi="Bahnschrift"/>
         </w:rPr>
+        <w:lastRenderedPageBreak/>
         <w:t xml:space="preserve">Zovemo </w:t>
       </w:r>
       <w:r>
@@ -3939,7 +4770,6 @@
           <w:rFonts w:ascii="Bahnschrift" w:hAnsi="Bahnschrift"/>
           <w:u w:val="single"/>
         </w:rPr>
-        <w:lastRenderedPageBreak/>
         <w:t>Ako nije:</w:t>
       </w:r>
     </w:p>
@@ -4036,6 +4866,42 @@
           <w:rFonts w:ascii="Bahnschrift" w:eastAsia="Adobe Heiti Std R" w:hAnsi="Bahnschrift"/>
           <w:color w:val="1F3864" w:themeColor="accent1" w:themeShade="80"/>
         </w:rPr>
+        <w:t>Slide</w:t>
+      </w:r>
+      <w:r>
+        <w:rPr>
+          <w:rFonts w:ascii="Bahnschrift" w:eastAsia="Adobe Heiti Std R" w:hAnsi="Bahnschrift"/>
+          <w:color w:val="1F3864" w:themeColor="accent1" w:themeShade="80"/>
+        </w:rPr>
+        <w:t>(InputAction.CallbackContext context)</w:t>
+      </w:r>
+    </w:p>
+    <w:p>
+      <w:pPr>
+        <w:rPr>
+          <w:rFonts w:ascii="Bahnschrift" w:eastAsia="Adobe Heiti Std R" w:hAnsi="Bahnschrift"/>
+        </w:rPr>
+      </w:pPr>
+      <w:r>
+        <w:rPr>
+          <w:rFonts w:ascii="Bahnschrift" w:eastAsia="Adobe Heiti Std R" w:hAnsi="Bahnschrift"/>
+        </w:rPr>
+        <w:t>Trenutno prazan.</w:t>
+      </w:r>
+    </w:p>
+    <w:p>
+      <w:pPr>
+        <w:pStyle w:val="Heading4"/>
+        <w:rPr>
+          <w:rFonts w:ascii="Bahnschrift" w:eastAsia="Adobe Heiti Std R" w:hAnsi="Bahnschrift"/>
+          <w:color w:val="1F3864" w:themeColor="accent1" w:themeShade="80"/>
+        </w:rPr>
+      </w:pPr>
+      <w:r>
+        <w:rPr>
+          <w:rFonts w:ascii="Bahnschrift" w:eastAsia="Adobe Heiti Std R" w:hAnsi="Bahnschrift"/>
+          <w:color w:val="1F3864" w:themeColor="accent1" w:themeShade="80"/>
+        </w:rPr>
         <w:t>Jump(InputAction.CallbackContext context)</w:t>
       </w:r>
     </w:p>
@@ -4146,6 +5012,26 @@
         </w:rPr>
         <w:t>e provere gravitacije i poremetio metodu.</w:t>
       </w:r>
+      <w:r>
+        <w:rPr>
+          <w:rFonts w:ascii="Bahnschrift" w:eastAsia="Adobe Heiti Std R" w:hAnsi="Bahnschrift"/>
+        </w:rPr>
+        <w:t xml:space="preserve"> Takođe namešamo animator varijablu u </w:t>
+      </w:r>
+      <w:r>
+        <w:rPr>
+          <w:rFonts w:ascii="Bahnschrift" w:eastAsia="Adobe Heiti Std R" w:hAnsi="Bahnschrift"/>
+          <w:i/>
+          <w:iCs/>
+        </w:rPr>
+        <w:t>true</w:t>
+      </w:r>
+      <w:r>
+        <w:rPr>
+          <w:rFonts w:ascii="Bahnschrift" w:eastAsia="Adobe Heiti Std R" w:hAnsi="Bahnschrift"/>
+        </w:rPr>
+        <w:t>.</w:t>
+      </w:r>
     </w:p>
     <w:p>
       <w:pPr>
@@ -4430,35 +5316,6 @@
     </w:p>
     <w:p>
       <w:pPr>
-        <w:rPr>
-          <w:rFonts w:ascii="Bahnschrift" w:eastAsia="Adobe Heiti Std R" w:hAnsi="Bahnschrift"/>
-          <w:i/>
-          <w:iCs/>
-          <w:lang w:val="de-DE"/>
-        </w:rPr>
-      </w:pPr>
-      <w:r>
-        <w:rPr>
-          <w:rFonts w:ascii="Bahnschrift" w:eastAsia="Adobe Heiti Std R" w:hAnsi="Bahnschrift"/>
-          <w:lang w:val="de-DE"/>
-        </w:rPr>
-        <w:t>Nakon if-a, pomeramo igra</w:t>
-      </w:r>
-      <w:r>
-        <w:rPr>
-          <w:rFonts w:ascii="Bahnschrift" w:eastAsia="Adobe Heiti Std R" w:hAnsi="Bahnschrift" w:cs="Calibri"/>
-          <w:lang w:val="de-DE"/>
-        </w:rPr>
-        <w:t>č</w:t>
-      </w:r>
-      <w:r>
-        <w:rPr>
-          <w:rFonts w:ascii="Bahnschrift" w:eastAsia="Adobe Heiti Std R" w:hAnsi="Bahnschrift"/>
-          <w:lang w:val="de-DE"/>
-        </w:rPr>
-        <w:t xml:space="preserve">a vertikalno u skladu sa vertikalnom brzinom. </w:t>
-      </w:r>
-      <w:r>
         <w:rPr>
           <w:rFonts w:ascii="Bahnschrift" w:eastAsia="Adobe Heiti Std R" w:hAnsi="Bahnschrift"/>
           <w:i/>
@@ -4466,23 +5323,72 @@
           <w:u w:val="single"/>
           <w:lang w:val="de-DE"/>
         </w:rPr>
+      </w:pPr>
+      <w:r>
+        <w:rPr>
+          <w:rFonts w:ascii="Bahnschrift" w:eastAsia="Adobe Heiti Std R" w:hAnsi="Bahnschrift"/>
+          <w:lang w:val="de-DE"/>
+        </w:rPr>
+        <w:t>Nakon if-a, pomeramo igra</w:t>
+      </w:r>
+      <w:r>
+        <w:rPr>
+          <w:rFonts w:ascii="Bahnschrift" w:eastAsia="Adobe Heiti Std R" w:hAnsi="Bahnschrift" w:cs="Calibri"/>
+          <w:lang w:val="de-DE"/>
+        </w:rPr>
+        <w:t>č</w:t>
+      </w:r>
+      <w:r>
+        <w:rPr>
+          <w:rFonts w:ascii="Bahnschrift" w:eastAsia="Adobe Heiti Std R" w:hAnsi="Bahnschrift"/>
+          <w:lang w:val="de-DE"/>
+        </w:rPr>
+        <w:t xml:space="preserve">a vertikalno u skladu sa vertikalnom brzinom. </w:t>
+      </w:r>
+      <w:r>
+        <w:rPr>
+          <w:rFonts w:ascii="Bahnschrift" w:eastAsia="Adobe Heiti Std R" w:hAnsi="Bahnschrift"/>
+          <w:i/>
+          <w:iCs/>
+          <w:u w:val="single"/>
+          <w:lang w:val="de-DE"/>
+        </w:rPr>
         <w:t>Ovo je dakle jedan od dva Move() poziva za isti karakter kontroler u jednoj skripti.</w:t>
       </w:r>
     </w:p>
     <w:p>
       <w:pPr>
+        <w:rPr>
+          <w:rFonts w:ascii="Bahnschrift" w:eastAsia="Adobe Heiti Std R" w:hAnsi="Bahnschrift"/>
+        </w:rPr>
+      </w:pPr>
+      <w:r>
+        <w:rPr>
+          <w:rFonts w:ascii="Bahnschrift" w:eastAsia="Adobe Heiti Std R" w:hAnsi="Bahnschrift"/>
+        </w:rPr>
+        <w:t xml:space="preserve">Takođe namešamo animator varijablu u </w:t>
+      </w:r>
+      <w:r>
+        <w:rPr>
+          <w:rFonts w:ascii="Bahnschrift" w:eastAsia="Adobe Heiti Std R" w:hAnsi="Bahnschrift"/>
+          <w:i/>
+          <w:iCs/>
+        </w:rPr>
+        <w:t>false.</w:t>
+      </w:r>
+    </w:p>
+    <w:p>
+      <w:pPr>
         <w:pStyle w:val="Heading4"/>
         <w:rPr>
           <w:rFonts w:ascii="Bahnschrift" w:eastAsia="Adobe Heiti Std R" w:hAnsi="Bahnschrift"/>
           <w:color w:val="1F3864" w:themeColor="accent1" w:themeShade="80"/>
-          <w:lang w:val="de-DE"/>
         </w:rPr>
       </w:pPr>
       <w:r>
         <w:rPr>
           <w:rFonts w:ascii="Bahnschrift" w:eastAsia="Adobe Heiti Std R" w:hAnsi="Bahnschrift"/>
           <w:color w:val="1F3864" w:themeColor="accent1" w:themeShade="80"/>
-          <w:lang w:val="de-DE"/>
         </w:rPr>
         <w:t>Moving()</w:t>
       </w:r>
@@ -4497,7 +5403,6 @@
       <w:r>
         <w:rPr>
           <w:rFonts w:ascii="Bahnschrift" w:eastAsia="Adobe Heiti Std R" w:hAnsi="Bahnschrift"/>
-          <w:lang w:val="de-DE"/>
         </w:rPr>
         <w:t xml:space="preserve">Pozivamo svaki </w:t>
       </w:r>
@@ -4506,14 +5411,12 @@
           <w:rFonts w:ascii="Bahnschrift" w:eastAsia="Adobe Heiti Std R" w:hAnsi="Bahnschrift"/>
           <w:i/>
           <w:iCs/>
-          <w:lang w:val="de-DE"/>
         </w:rPr>
         <w:t>Update</w:t>
       </w:r>
       <w:r>
         <w:rPr>
           <w:rFonts w:ascii="Bahnschrift" w:eastAsia="Adobe Heiti Std R" w:hAnsi="Bahnschrift"/>
-          <w:lang w:val="de-DE"/>
         </w:rPr>
         <w:t>(), i prvo gledamo da li imamo movement input (WASD ili strelice) i ako je vrednost inputa veca od 0.1</w:t>
       </w:r>
@@ -4706,6 +5609,7 @@
           <w:rFonts w:ascii="Bahnschrift" w:eastAsia="Adobe Heiti Std R" w:hAnsi="Bahnschrift"/>
           <w:lang w:val="sr-Latn-RS"/>
         </w:rPr>
+        <w:lastRenderedPageBreak/>
         <w:t>Dalje smoothujemo rotaciju sa angle varijablom koja je u su</w:t>
       </w:r>
       <w:r>
@@ -5029,6 +5933,37 @@
     </w:p>
     <w:p>
       <w:pPr>
+        <w:rPr>
+          <w:rFonts w:ascii="Bahnschrift" w:eastAsia="Adobe Heiti Std R" w:hAnsi="Bahnschrift"/>
+          <w:lang w:val="sr-Latn-RS"/>
+        </w:rPr>
+      </w:pPr>
+      <w:r>
+        <w:rPr>
+          <w:rFonts w:ascii="Bahnschrift" w:eastAsia="Adobe Heiti Std R" w:hAnsi="Bahnschrift"/>
+          <w:lang w:val="sr-Latn-RS"/>
+        </w:rPr>
+        <w:t xml:space="preserve">Takođe nameštamo </w:t>
+      </w:r>
+      <w:r>
+        <w:rPr>
+          <w:rFonts w:ascii="Bahnschrift" w:eastAsia="Adobe Heiti Std R" w:hAnsi="Bahnschrift"/>
+          <w:i/>
+          <w:iCs/>
+          <w:lang w:val="sr-Latn-RS"/>
+        </w:rPr>
+        <w:t xml:space="preserve">moveValueForAnimator </w:t>
+      </w:r>
+      <w:r>
+        <w:rPr>
+          <w:rFonts w:ascii="Bahnschrift" w:eastAsia="Adobe Heiti Std R" w:hAnsi="Bahnschrift"/>
+          <w:lang w:val="sr-Latn-RS"/>
+        </w:rPr>
+        <w:t>i direkciju animatora u ovoj metodi.</w:t>
+      </w:r>
+    </w:p>
+    <w:p>
+      <w:pPr>
         <w:pStyle w:val="Heading3"/>
         <w:rPr>
           <w:rFonts w:ascii="Bahnschrift" w:eastAsia="Adobe Heiti Std R" w:hAnsi="Bahnschrift"/>
@@ -5042,7 +5977,6 @@
           <w:color w:val="595959" w:themeColor="text1" w:themeTint="A6"/>
           <w:lang w:val="sr-Latn-RS"/>
         </w:rPr>
-        <w:lastRenderedPageBreak/>
         <w:t>Korutine</w:t>
       </w:r>
     </w:p>
@@ -5429,123 +6363,10 @@
     </w:lvl>
   </w:abstractNum>
   <w:abstractNum w:abstractNumId="1" w15:restartNumberingAfterBreak="0">
-    <w:nsid w:val="3C8F0102"/>
-    <w:multiLevelType w:val="multilevel"/>
-    <w:tmpl w:val="92207D66"/>
-    <w:lvl w:ilvl="0">
-      <w:start w:val="1"/>
-      <w:numFmt w:val="decimal"/>
-      <w:lvlText w:val="%1."/>
-      <w:lvlJc w:val="left"/>
-      <w:pPr>
-        <w:tabs>
-          <w:tab w:val="num" w:pos="720"/>
-        </w:tabs>
-        <w:ind w:left="720" w:hanging="360"/>
-      </w:pPr>
-    </w:lvl>
-    <w:lvl w:ilvl="1" w:tentative="1">
-      <w:start w:val="1"/>
-      <w:numFmt w:val="decimal"/>
-      <w:lvlText w:val="%2."/>
-      <w:lvlJc w:val="left"/>
-      <w:pPr>
-        <w:tabs>
-          <w:tab w:val="num" w:pos="1440"/>
-        </w:tabs>
-        <w:ind w:left="1440" w:hanging="360"/>
-      </w:pPr>
-    </w:lvl>
-    <w:lvl w:ilvl="2" w:tentative="1">
-      <w:start w:val="1"/>
-      <w:numFmt w:val="decimal"/>
-      <w:lvlText w:val="%3."/>
-      <w:lvlJc w:val="left"/>
-      <w:pPr>
-        <w:tabs>
-          <w:tab w:val="num" w:pos="2160"/>
-        </w:tabs>
-        <w:ind w:left="2160" w:hanging="360"/>
-      </w:pPr>
-    </w:lvl>
-    <w:lvl w:ilvl="3" w:tentative="1">
-      <w:start w:val="1"/>
-      <w:numFmt w:val="decimal"/>
-      <w:lvlText w:val="%4."/>
-      <w:lvlJc w:val="left"/>
-      <w:pPr>
-        <w:tabs>
-          <w:tab w:val="num" w:pos="2880"/>
-        </w:tabs>
-        <w:ind w:left="2880" w:hanging="360"/>
-      </w:pPr>
-    </w:lvl>
-    <w:lvl w:ilvl="4" w:tentative="1">
-      <w:start w:val="1"/>
-      <w:numFmt w:val="decimal"/>
-      <w:lvlText w:val="%5."/>
-      <w:lvlJc w:val="left"/>
-      <w:pPr>
-        <w:tabs>
-          <w:tab w:val="num" w:pos="3600"/>
-        </w:tabs>
-        <w:ind w:left="3600" w:hanging="360"/>
-      </w:pPr>
-    </w:lvl>
-    <w:lvl w:ilvl="5" w:tentative="1">
-      <w:start w:val="1"/>
-      <w:numFmt w:val="decimal"/>
-      <w:lvlText w:val="%6."/>
-      <w:lvlJc w:val="left"/>
-      <w:pPr>
-        <w:tabs>
-          <w:tab w:val="num" w:pos="4320"/>
-        </w:tabs>
-        <w:ind w:left="4320" w:hanging="360"/>
-      </w:pPr>
-    </w:lvl>
-    <w:lvl w:ilvl="6" w:tentative="1">
-      <w:start w:val="1"/>
-      <w:numFmt w:val="decimal"/>
-      <w:lvlText w:val="%7."/>
-      <w:lvlJc w:val="left"/>
-      <w:pPr>
-        <w:tabs>
-          <w:tab w:val="num" w:pos="5040"/>
-        </w:tabs>
-        <w:ind w:left="5040" w:hanging="360"/>
-      </w:pPr>
-    </w:lvl>
-    <w:lvl w:ilvl="7" w:tentative="1">
-      <w:start w:val="1"/>
-      <w:numFmt w:val="decimal"/>
-      <w:lvlText w:val="%8."/>
-      <w:lvlJc w:val="left"/>
-      <w:pPr>
-        <w:tabs>
-          <w:tab w:val="num" w:pos="5760"/>
-        </w:tabs>
-        <w:ind w:left="5760" w:hanging="360"/>
-      </w:pPr>
-    </w:lvl>
-    <w:lvl w:ilvl="8" w:tentative="1">
-      <w:start w:val="1"/>
-      <w:numFmt w:val="decimal"/>
-      <w:lvlText w:val="%9."/>
-      <w:lvlJc w:val="left"/>
-      <w:pPr>
-        <w:tabs>
-          <w:tab w:val="num" w:pos="6480"/>
-        </w:tabs>
-        <w:ind w:left="6480" w:hanging="360"/>
-      </w:pPr>
-    </w:lvl>
-  </w:abstractNum>
-  <w:abstractNum w:abstractNumId="2" w15:restartNumberingAfterBreak="0">
-    <w:nsid w:val="47264449"/>
+    <w:nsid w:val="380B3388"/>
     <w:multiLevelType w:val="hybridMultilevel"/>
-    <w:tmpl w:val="52F637B4"/>
-    <w:lvl w:ilvl="0" w:tplc="E5800CCC">
+    <w:tmpl w:val="0792EAE6"/>
+    <w:lvl w:ilvl="0" w:tplc="3E6AB8F4">
       <w:numFmt w:val="bullet"/>
       <w:lvlText w:val="-"/>
       <w:lvlJc w:val="left"/>
@@ -5653,14 +6474,242 @@
       </w:rPr>
     </w:lvl>
   </w:abstractNum>
+  <w:abstractNum w:abstractNumId="2" w15:restartNumberingAfterBreak="0">
+    <w:nsid w:val="3C8F0102"/>
+    <w:multiLevelType w:val="multilevel"/>
+    <w:tmpl w:val="92207D66"/>
+    <w:lvl w:ilvl="0">
+      <w:start w:val="1"/>
+      <w:numFmt w:val="decimal"/>
+      <w:lvlText w:val="%1."/>
+      <w:lvlJc w:val="left"/>
+      <w:pPr>
+        <w:tabs>
+          <w:tab w:val="num" w:pos="720"/>
+        </w:tabs>
+        <w:ind w:left="720" w:hanging="360"/>
+      </w:pPr>
+    </w:lvl>
+    <w:lvl w:ilvl="1" w:tentative="1">
+      <w:start w:val="1"/>
+      <w:numFmt w:val="decimal"/>
+      <w:lvlText w:val="%2."/>
+      <w:lvlJc w:val="left"/>
+      <w:pPr>
+        <w:tabs>
+          <w:tab w:val="num" w:pos="1440"/>
+        </w:tabs>
+        <w:ind w:left="1440" w:hanging="360"/>
+      </w:pPr>
+    </w:lvl>
+    <w:lvl w:ilvl="2" w:tentative="1">
+      <w:start w:val="1"/>
+      <w:numFmt w:val="decimal"/>
+      <w:lvlText w:val="%3."/>
+      <w:lvlJc w:val="left"/>
+      <w:pPr>
+        <w:tabs>
+          <w:tab w:val="num" w:pos="2160"/>
+        </w:tabs>
+        <w:ind w:left="2160" w:hanging="360"/>
+      </w:pPr>
+    </w:lvl>
+    <w:lvl w:ilvl="3" w:tentative="1">
+      <w:start w:val="1"/>
+      <w:numFmt w:val="decimal"/>
+      <w:lvlText w:val="%4."/>
+      <w:lvlJc w:val="left"/>
+      <w:pPr>
+        <w:tabs>
+          <w:tab w:val="num" w:pos="2880"/>
+        </w:tabs>
+        <w:ind w:left="2880" w:hanging="360"/>
+      </w:pPr>
+    </w:lvl>
+    <w:lvl w:ilvl="4" w:tentative="1">
+      <w:start w:val="1"/>
+      <w:numFmt w:val="decimal"/>
+      <w:lvlText w:val="%5."/>
+      <w:lvlJc w:val="left"/>
+      <w:pPr>
+        <w:tabs>
+          <w:tab w:val="num" w:pos="3600"/>
+        </w:tabs>
+        <w:ind w:left="3600" w:hanging="360"/>
+      </w:pPr>
+    </w:lvl>
+    <w:lvl w:ilvl="5" w:tentative="1">
+      <w:start w:val="1"/>
+      <w:numFmt w:val="decimal"/>
+      <w:lvlText w:val="%6."/>
+      <w:lvlJc w:val="left"/>
+      <w:pPr>
+        <w:tabs>
+          <w:tab w:val="num" w:pos="4320"/>
+        </w:tabs>
+        <w:ind w:left="4320" w:hanging="360"/>
+      </w:pPr>
+    </w:lvl>
+    <w:lvl w:ilvl="6" w:tentative="1">
+      <w:start w:val="1"/>
+      <w:numFmt w:val="decimal"/>
+      <w:lvlText w:val="%7."/>
+      <w:lvlJc w:val="left"/>
+      <w:pPr>
+        <w:tabs>
+          <w:tab w:val="num" w:pos="5040"/>
+        </w:tabs>
+        <w:ind w:left="5040" w:hanging="360"/>
+      </w:pPr>
+    </w:lvl>
+    <w:lvl w:ilvl="7" w:tentative="1">
+      <w:start w:val="1"/>
+      <w:numFmt w:val="decimal"/>
+      <w:lvlText w:val="%8."/>
+      <w:lvlJc w:val="left"/>
+      <w:pPr>
+        <w:tabs>
+          <w:tab w:val="num" w:pos="5760"/>
+        </w:tabs>
+        <w:ind w:left="5760" w:hanging="360"/>
+      </w:pPr>
+    </w:lvl>
+    <w:lvl w:ilvl="8" w:tentative="1">
+      <w:start w:val="1"/>
+      <w:numFmt w:val="decimal"/>
+      <w:lvlText w:val="%9."/>
+      <w:lvlJc w:val="left"/>
+      <w:pPr>
+        <w:tabs>
+          <w:tab w:val="num" w:pos="6480"/>
+        </w:tabs>
+        <w:ind w:left="6480" w:hanging="360"/>
+      </w:pPr>
+    </w:lvl>
+  </w:abstractNum>
+  <w:abstractNum w:abstractNumId="3" w15:restartNumberingAfterBreak="0">
+    <w:nsid w:val="47264449"/>
+    <w:multiLevelType w:val="hybridMultilevel"/>
+    <w:tmpl w:val="52F637B4"/>
+    <w:lvl w:ilvl="0" w:tplc="E5800CCC">
+      <w:numFmt w:val="bullet"/>
+      <w:lvlText w:val="-"/>
+      <w:lvlJc w:val="left"/>
+      <w:pPr>
+        <w:ind w:left="720" w:hanging="360"/>
+      </w:pPr>
+      <w:rPr>
+        <w:rFonts w:ascii="Calibri" w:eastAsiaTheme="minorHAnsi" w:hAnsi="Calibri" w:cs="Calibri" w:hint="default"/>
+      </w:rPr>
+    </w:lvl>
+    <w:lvl w:ilvl="1" w:tplc="04090003" w:tentative="1">
+      <w:start w:val="1"/>
+      <w:numFmt w:val="bullet"/>
+      <w:lvlText w:val="o"/>
+      <w:lvlJc w:val="left"/>
+      <w:pPr>
+        <w:ind w:left="1440" w:hanging="360"/>
+      </w:pPr>
+      <w:rPr>
+        <w:rFonts w:ascii="Courier New" w:hAnsi="Courier New" w:cs="Courier New" w:hint="default"/>
+      </w:rPr>
+    </w:lvl>
+    <w:lvl w:ilvl="2" w:tplc="04090005" w:tentative="1">
+      <w:start w:val="1"/>
+      <w:numFmt w:val="bullet"/>
+      <w:lvlText w:val=""/>
+      <w:lvlJc w:val="left"/>
+      <w:pPr>
+        <w:ind w:left="2160" w:hanging="360"/>
+      </w:pPr>
+      <w:rPr>
+        <w:rFonts w:ascii="Wingdings" w:hAnsi="Wingdings" w:hint="default"/>
+      </w:rPr>
+    </w:lvl>
+    <w:lvl w:ilvl="3" w:tplc="04090001" w:tentative="1">
+      <w:start w:val="1"/>
+      <w:numFmt w:val="bullet"/>
+      <w:lvlText w:val=""/>
+      <w:lvlJc w:val="left"/>
+      <w:pPr>
+        <w:ind w:left="2880" w:hanging="360"/>
+      </w:pPr>
+      <w:rPr>
+        <w:rFonts w:ascii="Symbol" w:hAnsi="Symbol" w:hint="default"/>
+      </w:rPr>
+    </w:lvl>
+    <w:lvl w:ilvl="4" w:tplc="04090003" w:tentative="1">
+      <w:start w:val="1"/>
+      <w:numFmt w:val="bullet"/>
+      <w:lvlText w:val="o"/>
+      <w:lvlJc w:val="left"/>
+      <w:pPr>
+        <w:ind w:left="3600" w:hanging="360"/>
+      </w:pPr>
+      <w:rPr>
+        <w:rFonts w:ascii="Courier New" w:hAnsi="Courier New" w:cs="Courier New" w:hint="default"/>
+      </w:rPr>
+    </w:lvl>
+    <w:lvl w:ilvl="5" w:tplc="04090005" w:tentative="1">
+      <w:start w:val="1"/>
+      <w:numFmt w:val="bullet"/>
+      <w:lvlText w:val=""/>
+      <w:lvlJc w:val="left"/>
+      <w:pPr>
+        <w:ind w:left="4320" w:hanging="360"/>
+      </w:pPr>
+      <w:rPr>
+        <w:rFonts w:ascii="Wingdings" w:hAnsi="Wingdings" w:hint="default"/>
+      </w:rPr>
+    </w:lvl>
+    <w:lvl w:ilvl="6" w:tplc="04090001" w:tentative="1">
+      <w:start w:val="1"/>
+      <w:numFmt w:val="bullet"/>
+      <w:lvlText w:val=""/>
+      <w:lvlJc w:val="left"/>
+      <w:pPr>
+        <w:ind w:left="5040" w:hanging="360"/>
+      </w:pPr>
+      <w:rPr>
+        <w:rFonts w:ascii="Symbol" w:hAnsi="Symbol" w:hint="default"/>
+      </w:rPr>
+    </w:lvl>
+    <w:lvl w:ilvl="7" w:tplc="04090003" w:tentative="1">
+      <w:start w:val="1"/>
+      <w:numFmt w:val="bullet"/>
+      <w:lvlText w:val="o"/>
+      <w:lvlJc w:val="left"/>
+      <w:pPr>
+        <w:ind w:left="5760" w:hanging="360"/>
+      </w:pPr>
+      <w:rPr>
+        <w:rFonts w:ascii="Courier New" w:hAnsi="Courier New" w:cs="Courier New" w:hint="default"/>
+      </w:rPr>
+    </w:lvl>
+    <w:lvl w:ilvl="8" w:tplc="04090005" w:tentative="1">
+      <w:start w:val="1"/>
+      <w:numFmt w:val="bullet"/>
+      <w:lvlText w:val=""/>
+      <w:lvlJc w:val="left"/>
+      <w:pPr>
+        <w:ind w:left="6480" w:hanging="360"/>
+      </w:pPr>
+      <w:rPr>
+        <w:rFonts w:ascii="Wingdings" w:hAnsi="Wingdings" w:hint="default"/>
+      </w:rPr>
+    </w:lvl>
+  </w:abstractNum>
   <w:num w:numId="1" w16cid:durableId="231505478">
-    <w:abstractNumId w:val="1"/>
+    <w:abstractNumId w:val="2"/>
   </w:num>
   <w:num w:numId="2" w16cid:durableId="551041971">
-    <w:abstractNumId w:val="2"/>
+    <w:abstractNumId w:val="3"/>
   </w:num>
   <w:num w:numId="3" w16cid:durableId="150760879">
     <w:abstractNumId w:val="0"/>
+  </w:num>
+  <w:num w:numId="4" w16cid:durableId="603340367">
+    <w:abstractNumId w:val="1"/>
   </w:num>
 </w:numbering>
 </file>
@@ -6151,6 +7200,26 @@
       <w:color w:val="2F5496" w:themeColor="accent1" w:themeShade="BF"/>
     </w:rPr>
   </w:style>
+  <w:style w:type="paragraph" w:styleId="Heading5">
+    <w:name w:val="heading 5"/>
+    <w:basedOn w:val="Normal"/>
+    <w:next w:val="Normal"/>
+    <w:link w:val="Heading5Char"/>
+    <w:uiPriority w:val="9"/>
+    <w:unhideWhenUsed/>
+    <w:qFormat/>
+    <w:rsid w:val="0097059D"/>
+    <w:pPr>
+      <w:keepNext/>
+      <w:keepLines/>
+      <w:spacing w:before="40" w:after="0"/>
+      <w:outlineLvl w:val="4"/>
+    </w:pPr>
+    <w:rPr>
+      <w:rFonts w:asciiTheme="majorHAnsi" w:eastAsiaTheme="majorEastAsia" w:hAnsiTheme="majorHAnsi" w:cstheme="majorBidi"/>
+      <w:color w:val="2F5496" w:themeColor="accent1" w:themeShade="BF"/>
+    </w:rPr>
+  </w:style>
   <w:style w:type="character" w:default="1" w:styleId="DefaultParagraphFont">
     <w:name w:val="Default Paragraph Font"/>
     <w:uiPriority w:val="1"/>
@@ -6347,6 +7416,17 @@
     <w:rPr>
       <w:color w:val="0563C1" w:themeColor="hyperlink"/>
       <w:u w:val="single"/>
+    </w:rPr>
+  </w:style>
+  <w:style w:type="character" w:customStyle="1" w:styleId="Heading5Char">
+    <w:name w:val="Heading 5 Char"/>
+    <w:basedOn w:val="DefaultParagraphFont"/>
+    <w:link w:val="Heading5"/>
+    <w:uiPriority w:val="9"/>
+    <w:rsid w:val="0097059D"/>
+    <w:rPr>
+      <w:rFonts w:asciiTheme="majorHAnsi" w:eastAsiaTheme="majorEastAsia" w:hAnsiTheme="majorHAnsi" w:cstheme="majorBidi"/>
+      <w:color w:val="2F5496" w:themeColor="accent1" w:themeShade="BF"/>
     </w:rPr>
   </w:style>
 </w:styles>

</xml_diff>